<commit_message>
"ads1_m19_a1: 0/0 testcases passed. Cannot run hidden testcases as Server is unreachablecheck_style score: 1/1 "
</commit_message>
<xml_diff>
--- a/Assignments/Module 19/m19/19.1 BST/16.1. BinarySearchTree.docx
+++ b/Assignments/Module 19/m19/19.1 BST/16.1. BinarySearchTree.docx
@@ -1,25 +1,16 @@
 
 <file path=word/document.xml><?xml version="1.0" encoding="utf-8"?>
-<w:document xmlns:wpc="http://schemas.microsoft.com/office/word/2010/wordprocessingCanvas" xmlns:cx="http://schemas.microsoft.com/office/drawing/2014/chartex" xmlns:cx1="http://schemas.microsoft.com/office/drawing/2015/9/8/chartex" xmlns:cx2="http://schemas.microsoft.com/office/drawing/2015/10/21/chartex" xmlns:cx3="http://schemas.microsoft.com/office/drawing/2016/5/9/chartex" xmlns:cx4="http://schemas.microsoft.com/office/drawing/2016/5/10/chartex" xmlns:cx5="http://schemas.microsoft.com/office/drawing/2016/5/11/chartex" xmlns:cx6="http://schemas.microsoft.com/office/drawing/2016/5/12/chartex" xmlns:cx7="http://schemas.microsoft.com/office/drawing/2016/5/13/chartex" xmlns:cx8="http://schemas.microsoft.com/office/drawing/2016/5/14/chartex" xmlns:mc="http://schemas.openxmlformats.org/markup-compatibility/2006" xmlns:aink="http://schemas.microsoft.com/office/drawing/2016/ink" xmlns:am3d="http://schemas.microsoft.com/office/drawing/2017/model3d" xmlns:o="urn:schemas-microsoft-com:office:office" xmlns:r="http://schemas.openxmlformats.org/officeDocument/2006/relationships" xmlns:m="http://schemas.openxmlformats.org/officeDocument/2006/math" xmlns:v="urn:schemas-microsoft-com:vml" xmlns:wp14="http://schemas.microsoft.com/office/word/2010/wordprocessingDrawing" xmlns:wp="http://schemas.openxmlformats.org/drawingml/2006/wordprocessingDrawing" xmlns:w10="urn:schemas-microsoft-com:office:word" xmlns:w="http://schemas.openxmlformats.org/wordprocessingml/2006/main" xmlns:w14="http://schemas.microsoft.com/office/word/2010/wordml" xmlns:w15="http://schemas.microsoft.com/office/word/2012/wordml" xmlns:w16cid="http://schemas.microsoft.com/office/word/2016/wordml/cid" xmlns:w16se="http://schemas.microsoft.com/office/word/2015/wordml/symex" xmlns:wpg="http://schemas.microsoft.com/office/word/2010/wordprocessingGroup" xmlns:wpi="http://schemas.microsoft.com/office/word/2010/wordprocessingInk" xmlns:wne="http://schemas.microsoft.com/office/word/2006/wordml" xmlns:wps="http://schemas.microsoft.com/office/word/2010/wordprocessingShape" mc:Ignorable="w14 w15 w16se w16cid wp14">
+<w:document xmlns:ve="http://schemas.openxmlformats.org/markup-compatibility/2006" xmlns:o="urn:schemas-microsoft-com:office:office" xmlns:r="http://schemas.openxmlformats.org/officeDocument/2006/relationships" xmlns:m="http://schemas.openxmlformats.org/officeDocument/2006/math" xmlns:v="urn:schemas-microsoft-com:vml" xmlns:wp="http://schemas.openxmlformats.org/drawingml/2006/wordprocessingDrawing" xmlns:w10="urn:schemas-microsoft-com:office:word" xmlns:w="http://schemas.openxmlformats.org/wordprocessingml/2006/main" xmlns:wne="http://schemas.microsoft.com/office/word/2006/wordml">
   <w:body>
     <w:p>
       <w:pPr>
         <w:pStyle w:val="Title"/>
         <w:spacing w:line="360" w:lineRule="auto"/>
-        <w:rPr>
-          <w:color w:val="002060"/>
-        </w:rPr>
-      </w:pPr>
-      <w:r>
-        <w:rPr>
-          <w:color w:val="002060"/>
-        </w:rPr>
+      </w:pPr>
+      <w:r>
         <w:t xml:space="preserve">Binary Search </w:t>
       </w:r>
       <w:r>
-        <w:rPr>
-          <w:color w:val="002060"/>
-        </w:rPr>
         <w:t>Tree</w:t>
       </w:r>
     </w:p>
@@ -33,7 +24,7 @@
         <w:ind w:left="360"/>
         <w:rPr>
           <w:rFonts w:ascii="Arial" w:eastAsia="Times New Roman" w:hAnsi="Arial" w:cs="Arial"/>
-          <w:color w:val="002060"/>
+          <w:color w:val="000000"/>
           <w:szCs w:val="24"/>
           <w:lang w:val="en-US"/>
         </w:rPr>
@@ -41,100 +32,70 @@
       <w:r>
         <w:rPr>
           <w:b/>
-          <w:color w:val="002060"/>
         </w:rPr>
         <w:t>Implement the API using Binary</w:t>
       </w:r>
       <w:r>
         <w:rPr>
           <w:b/>
-          <w:color w:val="002060"/>
         </w:rPr>
         <w:t xml:space="preserve"> </w:t>
       </w:r>
       <w:r>
         <w:rPr>
           <w:b/>
-          <w:color w:val="002060"/>
         </w:rPr>
         <w:t>Search</w:t>
       </w:r>
       <w:r>
         <w:rPr>
           <w:b/>
-          <w:color w:val="002060"/>
         </w:rPr>
         <w:t xml:space="preserve"> </w:t>
       </w:r>
       <w:r>
         <w:rPr>
           <w:b/>
-          <w:color w:val="002060"/>
         </w:rPr>
         <w:t>Tree</w:t>
       </w:r>
       <w:r>
         <w:rPr>
           <w:b/>
-          <w:color w:val="002060"/>
         </w:rPr>
         <w:t>:</w:t>
       </w:r>
       <w:r>
         <w:rPr>
           <w:rFonts w:ascii="Arial" w:eastAsia="Times New Roman" w:hAnsi="Arial" w:cs="Arial"/>
-          <w:color w:val="002060"/>
+          <w:color w:val="000000"/>
           <w:szCs w:val="24"/>
           <w:lang w:val="en-US"/>
         </w:rPr>
         <w:t xml:space="preserve"> </w:t>
       </w:r>
       <w:r>
-        <w:rPr>
-          <w:color w:val="002060"/>
-        </w:rPr>
         <w:t>Implement the following API using</w:t>
       </w:r>
       <w:r>
-        <w:rPr>
-          <w:color w:val="002060"/>
-        </w:rPr>
         <w:t xml:space="preserve"> </w:t>
       </w:r>
       <w:r>
-        <w:rPr>
-          <w:color w:val="002060"/>
-        </w:rPr>
         <w:t>Binary</w:t>
       </w:r>
       <w:r>
-        <w:rPr>
-          <w:color w:val="002060"/>
-        </w:rPr>
         <w:t xml:space="preserve"> </w:t>
       </w:r>
       <w:r>
-        <w:rPr>
-          <w:color w:val="002060"/>
-        </w:rPr>
         <w:t>Search</w:t>
       </w:r>
       <w:r>
-        <w:rPr>
-          <w:color w:val="002060"/>
-        </w:rPr>
         <w:t xml:space="preserve"> </w:t>
       </w:r>
       <w:r>
-        <w:rPr>
-          <w:color w:val="002060"/>
-        </w:rPr>
         <w:t>Tree</w:t>
       </w:r>
       <w:r>
-        <w:rPr>
-          <w:color w:val="002060"/>
-        </w:rPr>
         <w:t>.</w:t>
       </w:r>
     </w:p>
@@ -142,63 +103,17 @@
       <w:pPr>
         <w:pStyle w:val="ListParagraph"/>
         <w:ind w:left="3600" w:hanging="2880"/>
-        <w:rPr>
-          <w:color w:val="002060"/>
-        </w:rPr>
       </w:pPr>
       <w:r>
         <w:rPr>
           <w:rFonts w:ascii="Arial" w:hAnsi="Arial" w:cs="Arial"/>
-          <w:color w:val="002060"/>
+          <w:color w:val="000000"/>
           <w:sz w:val="20"/>
           <w:szCs w:val="20"/>
         </w:rPr>
-        <w:t xml:space="preserve">void put(Key </w:t>
-      </w:r>
-      <w:proofErr w:type="spellStart"/>
-      <w:r>
-        <w:rPr>
-          <w:rFonts w:ascii="Arial" w:hAnsi="Arial" w:cs="Arial"/>
-          <w:color w:val="002060"/>
-          <w:sz w:val="20"/>
-          <w:szCs w:val="20"/>
-        </w:rPr>
-        <w:t>key</w:t>
-      </w:r>
-      <w:proofErr w:type="spellEnd"/>
-      <w:r>
-        <w:rPr>
-          <w:rFonts w:ascii="Arial" w:hAnsi="Arial" w:cs="Arial"/>
-          <w:color w:val="002060"/>
-          <w:sz w:val="20"/>
-          <w:szCs w:val="20"/>
-        </w:rPr>
-        <w:t xml:space="preserve">, Value </w:t>
-      </w:r>
-      <w:proofErr w:type="spellStart"/>
-      <w:r>
-        <w:rPr>
-          <w:rFonts w:ascii="Arial" w:hAnsi="Arial" w:cs="Arial"/>
-          <w:color w:val="002060"/>
-          <w:sz w:val="20"/>
-          <w:szCs w:val="20"/>
-        </w:rPr>
-        <w:t>val</w:t>
-      </w:r>
-      <w:proofErr w:type="spellEnd"/>
-      <w:r>
-        <w:rPr>
-          <w:rFonts w:ascii="Arial" w:hAnsi="Arial" w:cs="Arial"/>
-          <w:color w:val="002060"/>
-          <w:sz w:val="20"/>
-          <w:szCs w:val="20"/>
-        </w:rPr>
-        <w:t>)</w:t>
-      </w:r>
-      <w:r>
-        <w:rPr>
-          <w:color w:val="002060"/>
-        </w:rPr>
+        <w:t>void put(Key key, Value val)</w:t>
+      </w:r>
+      <w:r>
         <w:tab/>
         <w:t xml:space="preserve"> </w:t>
       </w:r>
@@ -206,129 +121,82 @@
     <w:p>
       <w:pPr>
         <w:pStyle w:val="ListParagraph"/>
-        <w:rPr>
-          <w:color w:val="002060"/>
-        </w:rPr>
-      </w:pPr>
-      <w:r>
-        <w:rPr>
-          <w:color w:val="002060"/>
-        </w:rPr>
-        <w:t>Value get(Key k)</w:t>
-      </w:r>
-      <w:r>
-        <w:rPr>
-          <w:color w:val="002060"/>
-        </w:rPr>
+      </w:pPr>
+      <w:r>
+        <w:t xml:space="preserve">Value </w:t>
+      </w:r>
+      <w:r>
+        <w:t>get</w:t>
+      </w:r>
+      <w:r>
+        <w:t>(Key k)</w:t>
+      </w:r>
+      <w:r>
         <w:tab/>
       </w:r>
       <w:r>
-        <w:rPr>
-          <w:color w:val="002060"/>
-        </w:rPr>
         <w:tab/>
       </w:r>
     </w:p>
     <w:p>
       <w:pPr>
         <w:pStyle w:val="ListParagraph"/>
-        <w:rPr>
-          <w:color w:val="002060"/>
-        </w:rPr>
-      </w:pPr>
-      <w:r>
-        <w:rPr>
-          <w:color w:val="002060"/>
-        </w:rPr>
+      </w:pPr>
+      <w:r>
         <w:t>Key min()</w:t>
       </w:r>
     </w:p>
     <w:p>
       <w:pPr>
         <w:pStyle w:val="ListParagraph"/>
-        <w:rPr>
-          <w:color w:val="002060"/>
-        </w:rPr>
-      </w:pPr>
-      <w:r>
-        <w:rPr>
-          <w:color w:val="002060"/>
-        </w:rPr>
+      </w:pPr>
+      <w:r>
         <w:t>Key max()</w:t>
       </w:r>
     </w:p>
     <w:p>
       <w:pPr>
         <w:pStyle w:val="ListParagraph"/>
-        <w:rPr>
-          <w:color w:val="002060"/>
-        </w:rPr>
-      </w:pPr>
-      <w:r>
-        <w:rPr>
-          <w:color w:val="002060"/>
-        </w:rPr>
+      </w:pPr>
+      <w:r>
         <w:t>Key floor(Key key)</w:t>
       </w:r>
     </w:p>
     <w:p>
       <w:pPr>
         <w:pStyle w:val="ListParagraph"/>
-        <w:rPr>
-          <w:color w:val="002060"/>
-        </w:rPr>
-      </w:pPr>
-      <w:r>
-        <w:rPr>
-          <w:color w:val="002060"/>
-        </w:rPr>
+      </w:pPr>
+      <w:r>
         <w:t>Key ceiling(Key key)</w:t>
       </w:r>
     </w:p>
     <w:p>
       <w:pPr>
         <w:pStyle w:val="ListParagraph"/>
-        <w:rPr>
-          <w:color w:val="002060"/>
-        </w:rPr>
-      </w:pPr>
-      <w:r>
-        <w:rPr>
-          <w:color w:val="002060"/>
-        </w:rPr>
+      </w:pPr>
+      <w:r>
         <w:t>Key select(int k)</w:t>
       </w:r>
-      <w:bookmarkStart w:id="0" w:name="_GoBack"/>
-      <w:bookmarkEnd w:id="0"/>
     </w:p>
     <w:p>
       <w:pPr>
         <w:pStyle w:val="ListParagraph"/>
         <w:rPr>
           <w:rStyle w:val="symbol"/>
-          <w:color w:val="002060"/>
-        </w:rPr>
-      </w:pPr>
-      <w:proofErr w:type="spellStart"/>
+          <w:color w:val="8B0000"/>
+        </w:rPr>
+      </w:pPr>
       <w:r>
         <w:rPr>
           <w:rStyle w:val="usertype"/>
-          <w:color w:val="002060"/>
-        </w:rPr>
-        <w:t>Iterable</w:t>
-      </w:r>
-      <w:proofErr w:type="spellEnd"/>
-      <w:r>
-        <w:rPr>
-          <w:rStyle w:val="usertype"/>
-          <w:color w:val="002060"/>
-        </w:rPr>
-        <w:t>&lt;Key&gt;</w:t>
-      </w:r>
-      <w:r>
-        <w:rPr>
-          <w:rStyle w:val="Normal1"/>
-          <w:color w:val="002060"/>
+          <w:color w:val="00000F"/>
+        </w:rPr>
+        <w:t>Iterable&lt;Key&gt;</w:t>
+      </w:r>
+      <w:r>
+        <w:rPr>
+          <w:rStyle w:val="normal0"/>
+          <w:color w:val="00000F"/>
         </w:rPr>
         <w:t xml:space="preserve"> </w:t>
       </w:r>
@@ -337,63 +205,63 @@
           <w:rStyle w:val="function"/>
           <w:b/>
           <w:bCs/>
-          <w:color w:val="002060"/>
+          <w:color w:val="00000F"/>
         </w:rPr>
         <w:t>keys</w:t>
       </w:r>
       <w:r>
         <w:rPr>
           <w:rStyle w:val="symbol"/>
-          <w:color w:val="002060"/>
+          <w:color w:val="8B0000"/>
         </w:rPr>
         <w:t>(</w:t>
       </w:r>
       <w:r>
         <w:rPr>
           <w:rStyle w:val="usertype"/>
-          <w:color w:val="002060"/>
+          <w:color w:val="00000F"/>
         </w:rPr>
         <w:t>Key</w:t>
       </w:r>
       <w:r>
         <w:rPr>
-          <w:rStyle w:val="Normal1"/>
-          <w:color w:val="002060"/>
+          <w:rStyle w:val="normal0"/>
+          <w:color w:val="00000F"/>
         </w:rPr>
         <w:t xml:space="preserve"> lo</w:t>
       </w:r>
       <w:r>
         <w:rPr>
           <w:rStyle w:val="symbol"/>
-          <w:color w:val="002060"/>
+          <w:color w:val="8B0000"/>
         </w:rPr>
         <w:t>,</w:t>
       </w:r>
       <w:r>
         <w:rPr>
-          <w:rStyle w:val="Normal1"/>
-          <w:color w:val="002060"/>
+          <w:rStyle w:val="normal0"/>
+          <w:color w:val="00000F"/>
         </w:rPr>
         <w:t xml:space="preserve"> </w:t>
       </w:r>
       <w:r>
         <w:rPr>
           <w:rStyle w:val="usertype"/>
-          <w:color w:val="002060"/>
+          <w:color w:val="00000F"/>
         </w:rPr>
         <w:t>Key</w:t>
       </w:r>
       <w:r>
         <w:rPr>
-          <w:rStyle w:val="Normal1"/>
-          <w:color w:val="002060"/>
+          <w:rStyle w:val="normal0"/>
+          <w:color w:val="00000F"/>
         </w:rPr>
         <w:t xml:space="preserve"> hi</w:t>
       </w:r>
       <w:r>
         <w:rPr>
           <w:rStyle w:val="symbol"/>
-          <w:color w:val="002060"/>
+          <w:color w:val="8B0000"/>
         </w:rPr>
         <w:t>)</w:t>
       </w:r>
@@ -401,30 +269,22 @@
     <w:p>
       <w:pPr>
         <w:pStyle w:val="ListParagraph"/>
-        <w:rPr>
-          <w:color w:val="002060"/>
-        </w:rPr>
       </w:pPr>
     </w:p>
     <w:p>
       <w:pPr>
         <w:pStyle w:val="ListParagraph"/>
-        <w:rPr>
-          <w:color w:val="002060"/>
-        </w:rPr>
       </w:pPr>
     </w:p>
     <w:p>
       <w:pPr>
         <w:rPr>
           <w:b/>
-          <w:color w:val="002060"/>
         </w:rPr>
       </w:pPr>
       <w:r>
         <w:rPr>
           <w:b/>
-          <w:color w:val="002060"/>
         </w:rPr>
         <w:t>Key Type:</w:t>
       </w:r>
@@ -433,7 +293,7 @@
       <w:pPr>
         <w:rPr>
           <w:rFonts w:ascii="Arial" w:hAnsi="Arial" w:cs="Arial"/>
-          <w:color w:val="002060"/>
+          <w:color w:val="000000"/>
           <w:sz w:val="20"/>
           <w:szCs w:val="20"/>
         </w:rPr>
@@ -441,7 +301,7 @@
       <w:r>
         <w:rPr>
           <w:rFonts w:ascii="Arial" w:hAnsi="Arial" w:cs="Arial"/>
-          <w:color w:val="002060"/>
+          <w:color w:val="000000"/>
           <w:sz w:val="20"/>
           <w:szCs w:val="20"/>
         </w:rPr>
@@ -454,7 +314,7 @@
         <w:ind w:left="3600" w:hanging="2880"/>
         <w:rPr>
           <w:rFonts w:ascii="Arial" w:hAnsi="Arial" w:cs="Arial"/>
-          <w:color w:val="002060"/>
+          <w:color w:val="000000"/>
           <w:sz w:val="20"/>
           <w:szCs w:val="20"/>
         </w:rPr>
@@ -462,7 +322,7 @@
       <w:r>
         <w:rPr>
           <w:rFonts w:ascii="Arial" w:hAnsi="Arial" w:cs="Arial"/>
-          <w:color w:val="002060"/>
+          <w:color w:val="000000"/>
           <w:sz w:val="20"/>
           <w:szCs w:val="20"/>
         </w:rPr>
@@ -475,7 +335,7 @@
         <w:ind w:left="3600" w:hanging="2880"/>
         <w:rPr>
           <w:rFonts w:ascii="Arial" w:hAnsi="Arial" w:cs="Arial"/>
-          <w:color w:val="002060"/>
+          <w:color w:val="000000"/>
           <w:sz w:val="20"/>
           <w:szCs w:val="20"/>
         </w:rPr>
@@ -483,7 +343,7 @@
       <w:r>
         <w:rPr>
           <w:rFonts w:ascii="Arial" w:hAnsi="Arial" w:cs="Arial"/>
-          <w:color w:val="002060"/>
+          <w:color w:val="000000"/>
           <w:sz w:val="20"/>
           <w:szCs w:val="20"/>
         </w:rPr>
@@ -496,7 +356,7 @@
         <w:ind w:left="3600" w:hanging="2880"/>
         <w:rPr>
           <w:rFonts w:ascii="Arial" w:hAnsi="Arial" w:cs="Arial"/>
-          <w:color w:val="002060"/>
+          <w:color w:val="000000"/>
           <w:sz w:val="20"/>
           <w:szCs w:val="20"/>
         </w:rPr>
@@ -504,7 +364,7 @@
       <w:r>
         <w:rPr>
           <w:rFonts w:ascii="Arial" w:hAnsi="Arial" w:cs="Arial"/>
-          <w:color w:val="002060"/>
+          <w:color w:val="000000"/>
           <w:sz w:val="20"/>
           <w:szCs w:val="20"/>
         </w:rPr>
@@ -516,13 +376,11 @@
         <w:spacing w:line="240" w:lineRule="auto"/>
         <w:rPr>
           <w:b/>
-          <w:color w:val="002060"/>
         </w:rPr>
       </w:pPr>
       <w:r>
         <w:rPr>
           <w:b/>
-          <w:color w:val="002060"/>
         </w:rPr>
         <w:t>Note:</w:t>
       </w:r>
@@ -530,14 +388,8 @@
     <w:p>
       <w:pPr>
         <w:spacing w:line="240" w:lineRule="auto"/>
-        <w:rPr>
-          <w:color w:val="002060"/>
-        </w:rPr>
-      </w:pPr>
-      <w:r>
-        <w:rPr>
-          <w:color w:val="002060"/>
-        </w:rPr>
+      </w:pPr>
+      <w:r>
         <w:t>Object comparisons should be done based on Name of the book.</w:t>
       </w:r>
     </w:p>
@@ -552,8 +404,8 @@
 </file>
 
 <file path=word/endnotes.xml><?xml version="1.0" encoding="utf-8"?>
-<w:endnotes xmlns:wpc="http://schemas.microsoft.com/office/word/2010/wordprocessingCanvas" xmlns:cx="http://schemas.microsoft.com/office/drawing/2014/chartex" xmlns:cx1="http://schemas.microsoft.com/office/drawing/2015/9/8/chartex" xmlns:cx2="http://schemas.microsoft.com/office/drawing/2015/10/21/chartex" xmlns:cx3="http://schemas.microsoft.com/office/drawing/2016/5/9/chartex" xmlns:cx4="http://schemas.microsoft.com/office/drawing/2016/5/10/chartex" xmlns:cx5="http://schemas.microsoft.com/office/drawing/2016/5/11/chartex" xmlns:cx6="http://schemas.microsoft.com/office/drawing/2016/5/12/chartex" xmlns:cx7="http://schemas.microsoft.com/office/drawing/2016/5/13/chartex" xmlns:cx8="http://schemas.microsoft.com/office/drawing/2016/5/14/chartex" xmlns:mc="http://schemas.openxmlformats.org/markup-compatibility/2006" xmlns:aink="http://schemas.microsoft.com/office/drawing/2016/ink" xmlns:am3d="http://schemas.microsoft.com/office/drawing/2017/model3d" xmlns:o="urn:schemas-microsoft-com:office:office" xmlns:r="http://schemas.openxmlformats.org/officeDocument/2006/relationships" xmlns:m="http://schemas.openxmlformats.org/officeDocument/2006/math" xmlns:v="urn:schemas-microsoft-com:vml" xmlns:wp14="http://schemas.microsoft.com/office/word/2010/wordprocessingDrawing" xmlns:wp="http://schemas.openxmlformats.org/drawingml/2006/wordprocessingDrawing" xmlns:w10="urn:schemas-microsoft-com:office:word" xmlns:w="http://schemas.openxmlformats.org/wordprocessingml/2006/main" xmlns:w14="http://schemas.microsoft.com/office/word/2010/wordml" xmlns:w15="http://schemas.microsoft.com/office/word/2012/wordml" xmlns:w16cid="http://schemas.microsoft.com/office/word/2016/wordml/cid" xmlns:w16se="http://schemas.microsoft.com/office/word/2015/wordml/symex" xmlns:wpg="http://schemas.microsoft.com/office/word/2010/wordprocessingGroup" xmlns:wpi="http://schemas.microsoft.com/office/word/2010/wordprocessingInk" xmlns:wne="http://schemas.microsoft.com/office/word/2006/wordml" xmlns:wps="http://schemas.microsoft.com/office/word/2010/wordprocessingShape" mc:Ignorable="w14 w15 w16se w16cid wp14">
-  <w:endnote w:type="separator" w:id="-1">
+<w:endnotes xmlns:ve="http://schemas.openxmlformats.org/markup-compatibility/2006" xmlns:o="urn:schemas-microsoft-com:office:office" xmlns:r="http://schemas.openxmlformats.org/officeDocument/2006/relationships" xmlns:m="http://schemas.openxmlformats.org/officeDocument/2006/math" xmlns:v="urn:schemas-microsoft-com:vml" xmlns:wp="http://schemas.openxmlformats.org/drawingml/2006/wordprocessingDrawing" xmlns:w10="urn:schemas-microsoft-com:office:word" xmlns:w="http://schemas.openxmlformats.org/wordprocessingml/2006/main" xmlns:wne="http://schemas.microsoft.com/office/word/2006/wordml">
+  <w:endnote w:type="separator" w:id="0">
     <w:p>
       <w:pPr>
         <w:spacing w:after="0" w:line="240" w:lineRule="auto"/>
@@ -563,7 +415,7 @@
       </w:r>
     </w:p>
   </w:endnote>
-  <w:endnote w:type="continuationSeparator" w:id="0">
+  <w:endnote w:type="continuationSeparator" w:id="1">
     <w:p>
       <w:pPr>
         <w:spacing w:after="0" w:line="240" w:lineRule="auto"/>
@@ -577,8 +429,8 @@
 </file>
 
 <file path=word/footnotes.xml><?xml version="1.0" encoding="utf-8"?>
-<w:footnotes xmlns:wpc="http://schemas.microsoft.com/office/word/2010/wordprocessingCanvas" xmlns:cx="http://schemas.microsoft.com/office/drawing/2014/chartex" xmlns:cx1="http://schemas.microsoft.com/office/drawing/2015/9/8/chartex" xmlns:cx2="http://schemas.microsoft.com/office/drawing/2015/10/21/chartex" xmlns:cx3="http://schemas.microsoft.com/office/drawing/2016/5/9/chartex" xmlns:cx4="http://schemas.microsoft.com/office/drawing/2016/5/10/chartex" xmlns:cx5="http://schemas.microsoft.com/office/drawing/2016/5/11/chartex" xmlns:cx6="http://schemas.microsoft.com/office/drawing/2016/5/12/chartex" xmlns:cx7="http://schemas.microsoft.com/office/drawing/2016/5/13/chartex" xmlns:cx8="http://schemas.microsoft.com/office/drawing/2016/5/14/chartex" xmlns:mc="http://schemas.openxmlformats.org/markup-compatibility/2006" xmlns:aink="http://schemas.microsoft.com/office/drawing/2016/ink" xmlns:am3d="http://schemas.microsoft.com/office/drawing/2017/model3d" xmlns:o="urn:schemas-microsoft-com:office:office" xmlns:r="http://schemas.openxmlformats.org/officeDocument/2006/relationships" xmlns:m="http://schemas.openxmlformats.org/officeDocument/2006/math" xmlns:v="urn:schemas-microsoft-com:vml" xmlns:wp14="http://schemas.microsoft.com/office/word/2010/wordprocessingDrawing" xmlns:wp="http://schemas.openxmlformats.org/drawingml/2006/wordprocessingDrawing" xmlns:w10="urn:schemas-microsoft-com:office:word" xmlns:w="http://schemas.openxmlformats.org/wordprocessingml/2006/main" xmlns:w14="http://schemas.microsoft.com/office/word/2010/wordml" xmlns:w15="http://schemas.microsoft.com/office/word/2012/wordml" xmlns:w16cid="http://schemas.microsoft.com/office/word/2016/wordml/cid" xmlns:w16se="http://schemas.microsoft.com/office/word/2015/wordml/symex" xmlns:wpg="http://schemas.microsoft.com/office/word/2010/wordprocessingGroup" xmlns:wpi="http://schemas.microsoft.com/office/word/2010/wordprocessingInk" xmlns:wne="http://schemas.microsoft.com/office/word/2006/wordml" xmlns:wps="http://schemas.microsoft.com/office/word/2010/wordprocessingShape" mc:Ignorable="w14 w15 w16se w16cid wp14">
-  <w:footnote w:type="separator" w:id="-1">
+<w:footnotes xmlns:ve="http://schemas.openxmlformats.org/markup-compatibility/2006" xmlns:o="urn:schemas-microsoft-com:office:office" xmlns:r="http://schemas.openxmlformats.org/officeDocument/2006/relationships" xmlns:m="http://schemas.openxmlformats.org/officeDocument/2006/math" xmlns:v="urn:schemas-microsoft-com:vml" xmlns:wp="http://schemas.openxmlformats.org/drawingml/2006/wordprocessingDrawing" xmlns:w10="urn:schemas-microsoft-com:office:word" xmlns:w="http://schemas.openxmlformats.org/wordprocessingml/2006/main" xmlns:wne="http://schemas.microsoft.com/office/word/2006/wordml">
+  <w:footnote w:type="separator" w:id="0">
     <w:p>
       <w:pPr>
         <w:spacing w:after="0" w:line="240" w:lineRule="auto"/>
@@ -588,7 +440,7 @@
       </w:r>
     </w:p>
   </w:footnote>
-  <w:footnote w:type="continuationSeparator" w:id="0">
+  <w:footnote w:type="continuationSeparator" w:id="1">
     <w:p>
       <w:pPr>
         <w:spacing w:after="0" w:line="240" w:lineRule="auto"/>
@@ -602,8 +454,8 @@
 </file>
 
 <file path=word/numbering.xml><?xml version="1.0" encoding="utf-8"?>
-<w:numbering xmlns:wpc="http://schemas.microsoft.com/office/word/2010/wordprocessingCanvas" xmlns:cx="http://schemas.microsoft.com/office/drawing/2014/chartex" xmlns:cx1="http://schemas.microsoft.com/office/drawing/2015/9/8/chartex" xmlns:cx2="http://schemas.microsoft.com/office/drawing/2015/10/21/chartex" xmlns:cx3="http://schemas.microsoft.com/office/drawing/2016/5/9/chartex" xmlns:cx4="http://schemas.microsoft.com/office/drawing/2016/5/10/chartex" xmlns:cx5="http://schemas.microsoft.com/office/drawing/2016/5/11/chartex" xmlns:cx6="http://schemas.microsoft.com/office/drawing/2016/5/12/chartex" xmlns:cx7="http://schemas.microsoft.com/office/drawing/2016/5/13/chartex" xmlns:cx8="http://schemas.microsoft.com/office/drawing/2016/5/14/chartex" xmlns:mc="http://schemas.openxmlformats.org/markup-compatibility/2006" xmlns:aink="http://schemas.microsoft.com/office/drawing/2016/ink" xmlns:am3d="http://schemas.microsoft.com/office/drawing/2017/model3d" xmlns:o="urn:schemas-microsoft-com:office:office" xmlns:r="http://schemas.openxmlformats.org/officeDocument/2006/relationships" xmlns:m="http://schemas.openxmlformats.org/officeDocument/2006/math" xmlns:v="urn:schemas-microsoft-com:vml" xmlns:wp14="http://schemas.microsoft.com/office/word/2010/wordprocessingDrawing" xmlns:wp="http://schemas.openxmlformats.org/drawingml/2006/wordprocessingDrawing" xmlns:w10="urn:schemas-microsoft-com:office:word" xmlns:w="http://schemas.openxmlformats.org/wordprocessingml/2006/main" xmlns:w14="http://schemas.microsoft.com/office/word/2010/wordml" xmlns:w15="http://schemas.microsoft.com/office/word/2012/wordml" xmlns:w16cid="http://schemas.microsoft.com/office/word/2016/wordml/cid" xmlns:w16se="http://schemas.microsoft.com/office/word/2015/wordml/symex" xmlns:wpg="http://schemas.microsoft.com/office/word/2010/wordprocessingGroup" xmlns:wpi="http://schemas.microsoft.com/office/word/2010/wordprocessingInk" xmlns:wne="http://schemas.microsoft.com/office/word/2006/wordml" xmlns:wps="http://schemas.microsoft.com/office/word/2010/wordprocessingShape" mc:Ignorable="w14 w15 w16se w16cid wp14">
-  <w:abstractNum w:abstractNumId="0" w15:restartNumberingAfterBreak="0">
+<w:numbering xmlns:ve="http://schemas.openxmlformats.org/markup-compatibility/2006" xmlns:o="urn:schemas-microsoft-com:office:office" xmlns:r="http://schemas.openxmlformats.org/officeDocument/2006/relationships" xmlns:m="http://schemas.openxmlformats.org/officeDocument/2006/math" xmlns:v="urn:schemas-microsoft-com:vml" xmlns:wp="http://schemas.openxmlformats.org/drawingml/2006/wordprocessingDrawing" xmlns:w10="urn:schemas-microsoft-com:office:word" xmlns:w="http://schemas.openxmlformats.org/wordprocessingml/2006/main" xmlns:wne="http://schemas.microsoft.com/office/word/2006/wordml">
+  <w:abstractNum w:abstractNumId="0">
     <w:nsid w:val="059549C0"/>
     <w:multiLevelType w:val="hybridMultilevel"/>
     <w:tmpl w:val="17B29130"/>
@@ -689,7 +541,7 @@
       </w:pPr>
     </w:lvl>
   </w:abstractNum>
-  <w:abstractNum w:abstractNumId="1" w15:restartNumberingAfterBreak="0">
+  <w:abstractNum w:abstractNumId="1">
     <w:nsid w:val="0DDB44BD"/>
     <w:multiLevelType w:val="hybridMultilevel"/>
     <w:tmpl w:val="D58E362E"/>
@@ -802,7 +654,7 @@
       </w:rPr>
     </w:lvl>
   </w:abstractNum>
-  <w:abstractNum w:abstractNumId="2" w15:restartNumberingAfterBreak="0">
+  <w:abstractNum w:abstractNumId="2">
     <w:nsid w:val="1871517D"/>
     <w:multiLevelType w:val="hybridMultilevel"/>
     <w:tmpl w:val="BF023E7A"/>
@@ -915,7 +767,7 @@
       </w:rPr>
     </w:lvl>
   </w:abstractNum>
-  <w:abstractNum w:abstractNumId="3" w15:restartNumberingAfterBreak="0">
+  <w:abstractNum w:abstractNumId="3">
     <w:nsid w:val="213A6332"/>
     <w:multiLevelType w:val="hybridMultilevel"/>
     <w:tmpl w:val="8D764F2C"/>
@@ -1001,7 +853,7 @@
       </w:pPr>
     </w:lvl>
   </w:abstractNum>
-  <w:abstractNum w:abstractNumId="4" w15:restartNumberingAfterBreak="0">
+  <w:abstractNum w:abstractNumId="4">
     <w:nsid w:val="21B265CD"/>
     <w:multiLevelType w:val="hybridMultilevel"/>
     <w:tmpl w:val="797AA348"/>
@@ -1090,7 +942,7 @@
       </w:pPr>
     </w:lvl>
   </w:abstractNum>
-  <w:abstractNum w:abstractNumId="5" w15:restartNumberingAfterBreak="0">
+  <w:abstractNum w:abstractNumId="5">
     <w:nsid w:val="244C2B29"/>
     <w:multiLevelType w:val="multilevel"/>
     <w:tmpl w:val="BB2E4D08"/>
@@ -1204,7 +1056,7 @@
       </w:rPr>
     </w:lvl>
   </w:abstractNum>
-  <w:abstractNum w:abstractNumId="6" w15:restartNumberingAfterBreak="0">
+  <w:abstractNum w:abstractNumId="6">
     <w:nsid w:val="28D77D0A"/>
     <w:multiLevelType w:val="hybridMultilevel"/>
     <w:tmpl w:val="6FDCB8EE"/>
@@ -1290,7 +1142,7 @@
       </w:pPr>
     </w:lvl>
   </w:abstractNum>
-  <w:abstractNum w:abstractNumId="7" w15:restartNumberingAfterBreak="0">
+  <w:abstractNum w:abstractNumId="7">
     <w:nsid w:val="2AC5759B"/>
     <w:multiLevelType w:val="hybridMultilevel"/>
     <w:tmpl w:val="44503938"/>
@@ -1379,7 +1231,7 @@
       </w:pPr>
     </w:lvl>
   </w:abstractNum>
-  <w:abstractNum w:abstractNumId="8" w15:restartNumberingAfterBreak="0">
+  <w:abstractNum w:abstractNumId="8">
     <w:nsid w:val="369A0107"/>
     <w:multiLevelType w:val="multilevel"/>
     <w:tmpl w:val="C004FF90"/>
@@ -1492,7 +1344,7 @@
       </w:pPr>
     </w:lvl>
   </w:abstractNum>
-  <w:abstractNum w:abstractNumId="9" w15:restartNumberingAfterBreak="0">
+  <w:abstractNum w:abstractNumId="9">
     <w:nsid w:val="3DE65443"/>
     <w:multiLevelType w:val="hybridMultilevel"/>
     <w:tmpl w:val="B2DACC0E"/>
@@ -1605,7 +1457,7 @@
       </w:rPr>
     </w:lvl>
   </w:abstractNum>
-  <w:abstractNum w:abstractNumId="10" w15:restartNumberingAfterBreak="0">
+  <w:abstractNum w:abstractNumId="10">
     <w:nsid w:val="42CA070E"/>
     <w:multiLevelType w:val="hybridMultilevel"/>
     <w:tmpl w:val="B51695B2"/>
@@ -1694,7 +1546,7 @@
       </w:pPr>
     </w:lvl>
   </w:abstractNum>
-  <w:abstractNum w:abstractNumId="11" w15:restartNumberingAfterBreak="0">
+  <w:abstractNum w:abstractNumId="11">
     <w:nsid w:val="45687780"/>
     <w:multiLevelType w:val="hybridMultilevel"/>
     <w:tmpl w:val="5DE20D9C"/>
@@ -1807,7 +1659,7 @@
       </w:rPr>
     </w:lvl>
   </w:abstractNum>
-  <w:abstractNum w:abstractNumId="12" w15:restartNumberingAfterBreak="0">
+  <w:abstractNum w:abstractNumId="12">
     <w:nsid w:val="463C1E7E"/>
     <w:multiLevelType w:val="hybridMultilevel"/>
     <w:tmpl w:val="F7EE15E2"/>
@@ -1896,7 +1748,7 @@
       </w:pPr>
     </w:lvl>
   </w:abstractNum>
-  <w:abstractNum w:abstractNumId="13" w15:restartNumberingAfterBreak="0">
+  <w:abstractNum w:abstractNumId="13">
     <w:nsid w:val="4AC705E6"/>
     <w:multiLevelType w:val="hybridMultilevel"/>
     <w:tmpl w:val="FC2269BE"/>
@@ -1985,7 +1837,7 @@
       </w:pPr>
     </w:lvl>
   </w:abstractNum>
-  <w:abstractNum w:abstractNumId="14" w15:restartNumberingAfterBreak="0">
+  <w:abstractNum w:abstractNumId="14">
     <w:nsid w:val="72EC256B"/>
     <w:multiLevelType w:val="hybridMultilevel"/>
     <w:tmpl w:val="44503938"/>
@@ -2151,7 +2003,7 @@
 </file>
 
 <file path=word/styles.xml><?xml version="1.0" encoding="utf-8"?>
-<w:styles xmlns:mc="http://schemas.openxmlformats.org/markup-compatibility/2006" xmlns:r="http://schemas.openxmlformats.org/officeDocument/2006/relationships" xmlns:w="http://schemas.openxmlformats.org/wordprocessingml/2006/main" xmlns:w14="http://schemas.microsoft.com/office/word/2010/wordml" xmlns:w15="http://schemas.microsoft.com/office/word/2012/wordml" xmlns:w16cid="http://schemas.microsoft.com/office/word/2016/wordml/cid" xmlns:w16se="http://schemas.microsoft.com/office/word/2015/wordml/symex" mc:Ignorable="w14 w15 w16se w16cid">
+<w:styles xmlns:r="http://schemas.openxmlformats.org/officeDocument/2006/relationships" xmlns:w="http://schemas.openxmlformats.org/wordprocessingml/2006/main">
   <w:docDefaults>
     <w:rPrDefault>
       <w:rPr>
@@ -2167,382 +2019,144 @@
       </w:pPr>
     </w:pPrDefault>
   </w:docDefaults>
-  <w:latentStyles w:defLockedState="0" w:defUIPriority="99" w:defSemiHidden="0" w:defUnhideWhenUsed="0" w:defQFormat="0" w:count="375">
-    <w:lsdException w:name="Normal" w:uiPriority="0" w:qFormat="1"/>
-    <w:lsdException w:name="heading 1" w:uiPriority="9" w:qFormat="1"/>
-    <w:lsdException w:name="heading 2" w:semiHidden="1" w:uiPriority="9" w:unhideWhenUsed="1" w:qFormat="1"/>
-    <w:lsdException w:name="heading 3" w:semiHidden="1" w:uiPriority="9" w:unhideWhenUsed="1" w:qFormat="1"/>
-    <w:lsdException w:name="heading 4" w:semiHidden="1" w:uiPriority="9" w:unhideWhenUsed="1" w:qFormat="1"/>
-    <w:lsdException w:name="heading 5" w:semiHidden="1" w:uiPriority="9" w:unhideWhenUsed="1" w:qFormat="1"/>
-    <w:lsdException w:name="heading 6" w:semiHidden="1" w:uiPriority="9" w:unhideWhenUsed="1" w:qFormat="1"/>
-    <w:lsdException w:name="heading 7" w:semiHidden="1" w:uiPriority="9" w:unhideWhenUsed="1" w:qFormat="1"/>
-    <w:lsdException w:name="heading 8" w:semiHidden="1" w:uiPriority="9" w:unhideWhenUsed="1" w:qFormat="1"/>
-    <w:lsdException w:name="heading 9" w:semiHidden="1" w:uiPriority="9" w:unhideWhenUsed="1" w:qFormat="1"/>
-    <w:lsdException w:name="index 1" w:semiHidden="1" w:unhideWhenUsed="1"/>
-    <w:lsdException w:name="index 2" w:semiHidden="1" w:unhideWhenUsed="1"/>
-    <w:lsdException w:name="index 3" w:semiHidden="1" w:unhideWhenUsed="1"/>
-    <w:lsdException w:name="index 4" w:semiHidden="1" w:unhideWhenUsed="1"/>
-    <w:lsdException w:name="index 5" w:semiHidden="1" w:unhideWhenUsed="1"/>
-    <w:lsdException w:name="index 6" w:semiHidden="1" w:unhideWhenUsed="1"/>
-    <w:lsdException w:name="index 7" w:semiHidden="1" w:unhideWhenUsed="1"/>
-    <w:lsdException w:name="index 8" w:semiHidden="1" w:unhideWhenUsed="1"/>
-    <w:lsdException w:name="index 9" w:semiHidden="1" w:unhideWhenUsed="1"/>
-    <w:lsdException w:name="toc 1" w:semiHidden="1" w:uiPriority="39" w:unhideWhenUsed="1"/>
-    <w:lsdException w:name="toc 2" w:semiHidden="1" w:uiPriority="39" w:unhideWhenUsed="1"/>
-    <w:lsdException w:name="toc 3" w:semiHidden="1" w:uiPriority="39" w:unhideWhenUsed="1"/>
-    <w:lsdException w:name="toc 4" w:semiHidden="1" w:uiPriority="39" w:unhideWhenUsed="1"/>
-    <w:lsdException w:name="toc 5" w:semiHidden="1" w:uiPriority="39" w:unhideWhenUsed="1"/>
-    <w:lsdException w:name="toc 6" w:semiHidden="1" w:uiPriority="39" w:unhideWhenUsed="1"/>
-    <w:lsdException w:name="toc 7" w:semiHidden="1" w:uiPriority="39" w:unhideWhenUsed="1"/>
-    <w:lsdException w:name="toc 8" w:semiHidden="1" w:uiPriority="39" w:unhideWhenUsed="1"/>
-    <w:lsdException w:name="toc 9" w:semiHidden="1" w:uiPriority="39" w:unhideWhenUsed="1"/>
-    <w:lsdException w:name="Normal Indent" w:semiHidden="1" w:unhideWhenUsed="1"/>
-    <w:lsdException w:name="footnote text" w:semiHidden="1" w:unhideWhenUsed="1"/>
-    <w:lsdException w:name="annotation text" w:semiHidden="1" w:unhideWhenUsed="1"/>
-    <w:lsdException w:name="header" w:semiHidden="1" w:unhideWhenUsed="1"/>
-    <w:lsdException w:name="footer" w:semiHidden="1" w:unhideWhenUsed="1"/>
-    <w:lsdException w:name="index heading" w:semiHidden="1" w:unhideWhenUsed="1"/>
-    <w:lsdException w:name="caption" w:semiHidden="1" w:uiPriority="35" w:unhideWhenUsed="1" w:qFormat="1"/>
-    <w:lsdException w:name="table of figures" w:semiHidden="1" w:unhideWhenUsed="1"/>
-    <w:lsdException w:name="envelope address" w:semiHidden="1" w:unhideWhenUsed="1"/>
-    <w:lsdException w:name="envelope return" w:semiHidden="1" w:unhideWhenUsed="1"/>
-    <w:lsdException w:name="footnote reference" w:semiHidden="1" w:unhideWhenUsed="1"/>
-    <w:lsdException w:name="annotation reference" w:semiHidden="1" w:unhideWhenUsed="1"/>
-    <w:lsdException w:name="line number" w:semiHidden="1" w:unhideWhenUsed="1"/>
-    <w:lsdException w:name="page number" w:semiHidden="1" w:unhideWhenUsed="1"/>
-    <w:lsdException w:name="endnote reference" w:semiHidden="1" w:unhideWhenUsed="1"/>
-    <w:lsdException w:name="endnote text" w:semiHidden="1" w:unhideWhenUsed="1"/>
-    <w:lsdException w:name="table of authorities" w:semiHidden="1" w:unhideWhenUsed="1"/>
-    <w:lsdException w:name="macro" w:semiHidden="1" w:unhideWhenUsed="1"/>
-    <w:lsdException w:name="toa heading" w:semiHidden="1" w:unhideWhenUsed="1"/>
-    <w:lsdException w:name="List" w:semiHidden="1" w:unhideWhenUsed="1"/>
-    <w:lsdException w:name="List Bullet" w:semiHidden="1" w:unhideWhenUsed="1"/>
-    <w:lsdException w:name="List Number" w:semiHidden="1" w:unhideWhenUsed="1"/>
-    <w:lsdException w:name="List 2" w:semiHidden="1" w:unhideWhenUsed="1"/>
-    <w:lsdException w:name="List 3" w:semiHidden="1" w:unhideWhenUsed="1"/>
-    <w:lsdException w:name="List 4" w:semiHidden="1" w:unhideWhenUsed="1"/>
-    <w:lsdException w:name="List 5" w:semiHidden="1" w:unhideWhenUsed="1"/>
-    <w:lsdException w:name="List Bullet 2" w:semiHidden="1" w:unhideWhenUsed="1"/>
-    <w:lsdException w:name="List Bullet 3" w:semiHidden="1" w:unhideWhenUsed="1"/>
-    <w:lsdException w:name="List Bullet 4" w:semiHidden="1" w:unhideWhenUsed="1"/>
-    <w:lsdException w:name="List Bullet 5" w:semiHidden="1" w:unhideWhenUsed="1"/>
-    <w:lsdException w:name="List Number 2" w:semiHidden="1" w:unhideWhenUsed="1"/>
-    <w:lsdException w:name="List Number 3" w:semiHidden="1" w:unhideWhenUsed="1"/>
-    <w:lsdException w:name="List Number 4" w:semiHidden="1" w:unhideWhenUsed="1"/>
-    <w:lsdException w:name="List Number 5" w:semiHidden="1" w:unhideWhenUsed="1"/>
-    <w:lsdException w:name="Title" w:uiPriority="10" w:qFormat="1"/>
-    <w:lsdException w:name="Closing" w:semiHidden="1" w:unhideWhenUsed="1"/>
-    <w:lsdException w:name="Signature" w:semiHidden="1" w:unhideWhenUsed="1"/>
-    <w:lsdException w:name="Default Paragraph Font" w:semiHidden="1" w:uiPriority="1" w:unhideWhenUsed="1"/>
-    <w:lsdException w:name="Body Text" w:semiHidden="1" w:unhideWhenUsed="1"/>
-    <w:lsdException w:name="Body Text Indent" w:semiHidden="1" w:unhideWhenUsed="1"/>
-    <w:lsdException w:name="List Continue" w:semiHidden="1" w:unhideWhenUsed="1"/>
-    <w:lsdException w:name="List Continue 2" w:semiHidden="1" w:unhideWhenUsed="1"/>
-    <w:lsdException w:name="List Continue 3" w:semiHidden="1" w:unhideWhenUsed="1"/>
-    <w:lsdException w:name="List Continue 4" w:semiHidden="1" w:unhideWhenUsed="1"/>
-    <w:lsdException w:name="List Continue 5" w:semiHidden="1" w:unhideWhenUsed="1"/>
-    <w:lsdException w:name="Message Header" w:semiHidden="1" w:unhideWhenUsed="1"/>
-    <w:lsdException w:name="Subtitle" w:uiPriority="11" w:qFormat="1"/>
-    <w:lsdException w:name="Salutation" w:semiHidden="1" w:unhideWhenUsed="1"/>
-    <w:lsdException w:name="Date" w:semiHidden="1" w:unhideWhenUsed="1"/>
-    <w:lsdException w:name="Body Text First Indent" w:semiHidden="1" w:unhideWhenUsed="1"/>
-    <w:lsdException w:name="Body Text First Indent 2" w:semiHidden="1" w:unhideWhenUsed="1"/>
-    <w:lsdException w:name="Note Heading" w:semiHidden="1" w:unhideWhenUsed="1"/>
-    <w:lsdException w:name="Body Text 2" w:semiHidden="1" w:unhideWhenUsed="1"/>
-    <w:lsdException w:name="Body Text 3" w:semiHidden="1" w:unhideWhenUsed="1"/>
-    <w:lsdException w:name="Body Text Indent 2" w:semiHidden="1" w:unhideWhenUsed="1"/>
-    <w:lsdException w:name="Body Text Indent 3" w:semiHidden="1" w:unhideWhenUsed="1"/>
-    <w:lsdException w:name="Block Text" w:semiHidden="1" w:unhideWhenUsed="1"/>
-    <w:lsdException w:name="Hyperlink" w:semiHidden="1" w:unhideWhenUsed="1"/>
-    <w:lsdException w:name="FollowedHyperlink" w:semiHidden="1" w:unhideWhenUsed="1"/>
-    <w:lsdException w:name="Strong" w:uiPriority="22" w:qFormat="1"/>
-    <w:lsdException w:name="Emphasis" w:uiPriority="20" w:qFormat="1"/>
-    <w:lsdException w:name="Document Map" w:semiHidden="1" w:unhideWhenUsed="1"/>
-    <w:lsdException w:name="Plain Text" w:semiHidden="1" w:unhideWhenUsed="1"/>
-    <w:lsdException w:name="E-mail Signature" w:semiHidden="1" w:unhideWhenUsed="1"/>
-    <w:lsdException w:name="HTML Top of Form" w:semiHidden="1" w:unhideWhenUsed="1"/>
-    <w:lsdException w:name="HTML Bottom of Form" w:semiHidden="1" w:unhideWhenUsed="1"/>
-    <w:lsdException w:name="Normal (Web)" w:semiHidden="1" w:unhideWhenUsed="1"/>
-    <w:lsdException w:name="HTML Acronym" w:semiHidden="1" w:unhideWhenUsed="1"/>
-    <w:lsdException w:name="HTML Address" w:semiHidden="1" w:unhideWhenUsed="1"/>
-    <w:lsdException w:name="HTML Cite" w:semiHidden="1" w:unhideWhenUsed="1"/>
-    <w:lsdException w:name="HTML Code" w:semiHidden="1" w:unhideWhenUsed="1"/>
-    <w:lsdException w:name="HTML Definition" w:semiHidden="1" w:unhideWhenUsed="1"/>
-    <w:lsdException w:name="HTML Keyboard" w:semiHidden="1" w:unhideWhenUsed="1"/>
-    <w:lsdException w:name="HTML Preformatted" w:semiHidden="1" w:unhideWhenUsed="1"/>
-    <w:lsdException w:name="HTML Sample" w:semiHidden="1" w:unhideWhenUsed="1"/>
-    <w:lsdException w:name="HTML Typewriter" w:semiHidden="1" w:unhideWhenUsed="1"/>
-    <w:lsdException w:name="HTML Variable" w:semiHidden="1" w:unhideWhenUsed="1"/>
-    <w:lsdException w:name="Normal Table" w:semiHidden="1" w:unhideWhenUsed="1"/>
-    <w:lsdException w:name="annotation subject" w:semiHidden="1" w:unhideWhenUsed="1"/>
-    <w:lsdException w:name="No List" w:semiHidden="1" w:unhideWhenUsed="1"/>
-    <w:lsdException w:name="Outline List 1" w:semiHidden="1" w:unhideWhenUsed="1"/>
-    <w:lsdException w:name="Outline List 2" w:semiHidden="1" w:unhideWhenUsed="1"/>
-    <w:lsdException w:name="Outline List 3" w:semiHidden="1" w:unhideWhenUsed="1"/>
-    <w:lsdException w:name="Table Simple 1" w:semiHidden="1" w:unhideWhenUsed="1"/>
-    <w:lsdException w:name="Table Simple 2" w:semiHidden="1" w:unhideWhenUsed="1"/>
-    <w:lsdException w:name="Table Simple 3" w:semiHidden="1" w:unhideWhenUsed="1"/>
-    <w:lsdException w:name="Table Classic 1" w:semiHidden="1" w:unhideWhenUsed="1"/>
-    <w:lsdException w:name="Table Classic 2" w:semiHidden="1" w:unhideWhenUsed="1"/>
-    <w:lsdException w:name="Table Classic 3" w:semiHidden="1" w:unhideWhenUsed="1"/>
-    <w:lsdException w:name="Table Classic 4" w:semiHidden="1" w:unhideWhenUsed="1"/>
-    <w:lsdException w:name="Table Colorful 1" w:semiHidden="1" w:unhideWhenUsed="1"/>
-    <w:lsdException w:name="Table Colorful 2" w:semiHidden="1" w:unhideWhenUsed="1"/>
-    <w:lsdException w:name="Table Colorful 3" w:semiHidden="1" w:unhideWhenUsed="1"/>
-    <w:lsdException w:name="Table Columns 1" w:semiHidden="1" w:unhideWhenUsed="1"/>
-    <w:lsdException w:name="Table Columns 2" w:semiHidden="1" w:unhideWhenUsed="1"/>
-    <w:lsdException w:name="Table Columns 3" w:semiHidden="1" w:unhideWhenUsed="1"/>
-    <w:lsdException w:name="Table Columns 4" w:semiHidden="1" w:unhideWhenUsed="1"/>
-    <w:lsdException w:name="Table Columns 5" w:semiHidden="1" w:unhideWhenUsed="1"/>
-    <w:lsdException w:name="Table Grid 1" w:semiHidden="1" w:unhideWhenUsed="1"/>
-    <w:lsdException w:name="Table Grid 2" w:semiHidden="1" w:unhideWhenUsed="1"/>
-    <w:lsdException w:name="Table Grid 3" w:semiHidden="1" w:unhideWhenUsed="1"/>
-    <w:lsdException w:name="Table Grid 4" w:semiHidden="1" w:unhideWhenUsed="1"/>
-    <w:lsdException w:name="Table Grid 5" w:semiHidden="1" w:unhideWhenUsed="1"/>
-    <w:lsdException w:name="Table Grid 6" w:semiHidden="1" w:unhideWhenUsed="1"/>
-    <w:lsdException w:name="Table Grid 7" w:semiHidden="1" w:unhideWhenUsed="1"/>
-    <w:lsdException w:name="Table Grid 8" w:semiHidden="1" w:unhideWhenUsed="1"/>
-    <w:lsdException w:name="Table List 1" w:semiHidden="1" w:unhideWhenUsed="1"/>
-    <w:lsdException w:name="Table List 2" w:semiHidden="1" w:unhideWhenUsed="1"/>
-    <w:lsdException w:name="Table List 3" w:semiHidden="1" w:unhideWhenUsed="1"/>
-    <w:lsdException w:name="Table List 4" w:semiHidden="1" w:unhideWhenUsed="1"/>
-    <w:lsdException w:name="Table List 5" w:semiHidden="1" w:unhideWhenUsed="1"/>
-    <w:lsdException w:name="Table List 6" w:semiHidden="1" w:unhideWhenUsed="1"/>
-    <w:lsdException w:name="Table List 7" w:semiHidden="1" w:unhideWhenUsed="1"/>
-    <w:lsdException w:name="Table List 8" w:semiHidden="1" w:unhideWhenUsed="1"/>
-    <w:lsdException w:name="Table 3D effects 1" w:semiHidden="1" w:unhideWhenUsed="1"/>
-    <w:lsdException w:name="Table 3D effects 2" w:semiHidden="1" w:unhideWhenUsed="1"/>
-    <w:lsdException w:name="Table 3D effects 3" w:semiHidden="1" w:unhideWhenUsed="1"/>
-    <w:lsdException w:name="Table Contemporary" w:semiHidden="1" w:unhideWhenUsed="1"/>
-    <w:lsdException w:name="Table Elegant" w:semiHidden="1" w:unhideWhenUsed="1"/>
-    <w:lsdException w:name="Table Professional" w:semiHidden="1" w:unhideWhenUsed="1"/>
-    <w:lsdException w:name="Table Subtle 1" w:semiHidden="1" w:unhideWhenUsed="1"/>
-    <w:lsdException w:name="Table Subtle 2" w:semiHidden="1" w:unhideWhenUsed="1"/>
-    <w:lsdException w:name="Table Web 1" w:semiHidden="1" w:unhideWhenUsed="1"/>
-    <w:lsdException w:name="Table Web 2" w:semiHidden="1" w:unhideWhenUsed="1"/>
-    <w:lsdException w:name="Table Web 3" w:semiHidden="1" w:unhideWhenUsed="1"/>
-    <w:lsdException w:name="Balloon Text" w:semiHidden="1" w:unhideWhenUsed="1"/>
-    <w:lsdException w:name="Table Grid" w:semiHidden="1" w:uiPriority="39" w:unhideWhenUsed="1"/>
-    <w:lsdException w:name="Table Theme" w:semiHidden="1" w:unhideWhenUsed="1"/>
-    <w:lsdException w:name="Placeholder Text" w:semiHidden="1"/>
-    <w:lsdException w:name="No Spacing" w:uiPriority="1" w:qFormat="1"/>
-    <w:lsdException w:name="Light Shading" w:uiPriority="60"/>
-    <w:lsdException w:name="Light List" w:uiPriority="61"/>
-    <w:lsdException w:name="Light Grid" w:uiPriority="62"/>
-    <w:lsdException w:name="Medium Shading 1" w:uiPriority="63"/>
-    <w:lsdException w:name="Medium Shading 2" w:uiPriority="64"/>
-    <w:lsdException w:name="Medium List 1" w:uiPriority="65"/>
-    <w:lsdException w:name="Medium List 2" w:uiPriority="66"/>
-    <w:lsdException w:name="Medium Grid 1" w:uiPriority="67"/>
-    <w:lsdException w:name="Medium Grid 2" w:uiPriority="68"/>
-    <w:lsdException w:name="Medium Grid 3" w:uiPriority="69"/>
-    <w:lsdException w:name="Dark List" w:uiPriority="70"/>
-    <w:lsdException w:name="Colorful Shading" w:uiPriority="71"/>
-    <w:lsdException w:name="Colorful List" w:uiPriority="72"/>
-    <w:lsdException w:name="Colorful Grid" w:uiPriority="73"/>
-    <w:lsdException w:name="Light Shading Accent 1" w:uiPriority="60"/>
-    <w:lsdException w:name="Light List Accent 1" w:uiPriority="61"/>
-    <w:lsdException w:name="Light Grid Accent 1" w:uiPriority="62"/>
-    <w:lsdException w:name="Medium Shading 1 Accent 1" w:uiPriority="63"/>
-    <w:lsdException w:name="Medium Shading 2 Accent 1" w:uiPriority="64"/>
-    <w:lsdException w:name="Medium List 1 Accent 1" w:uiPriority="65"/>
-    <w:lsdException w:name="Revision" w:semiHidden="1"/>
-    <w:lsdException w:name="List Paragraph" w:uiPriority="34" w:qFormat="1"/>
-    <w:lsdException w:name="Quote" w:uiPriority="29" w:qFormat="1"/>
-    <w:lsdException w:name="Intense Quote" w:uiPriority="30" w:qFormat="1"/>
-    <w:lsdException w:name="Medium List 2 Accent 1" w:uiPriority="66"/>
-    <w:lsdException w:name="Medium Grid 1 Accent 1" w:uiPriority="67"/>
-    <w:lsdException w:name="Medium Grid 2 Accent 1" w:uiPriority="68"/>
-    <w:lsdException w:name="Medium Grid 3 Accent 1" w:uiPriority="69"/>
-    <w:lsdException w:name="Dark List Accent 1" w:uiPriority="70"/>
-    <w:lsdException w:name="Colorful Shading Accent 1" w:uiPriority="71"/>
-    <w:lsdException w:name="Colorful List Accent 1" w:uiPriority="72"/>
-    <w:lsdException w:name="Colorful Grid Accent 1" w:uiPriority="73"/>
-    <w:lsdException w:name="Light Shading Accent 2" w:uiPriority="60"/>
-    <w:lsdException w:name="Light List Accent 2" w:uiPriority="61"/>
-    <w:lsdException w:name="Light Grid Accent 2" w:uiPriority="62"/>
-    <w:lsdException w:name="Medium Shading 1 Accent 2" w:uiPriority="63"/>
-    <w:lsdException w:name="Medium Shading 2 Accent 2" w:uiPriority="64"/>
-    <w:lsdException w:name="Medium List 1 Accent 2" w:uiPriority="65"/>
-    <w:lsdException w:name="Medium List 2 Accent 2" w:uiPriority="66"/>
-    <w:lsdException w:name="Medium Grid 1 Accent 2" w:uiPriority="67"/>
-    <w:lsdException w:name="Medium Grid 2 Accent 2" w:uiPriority="68"/>
-    <w:lsdException w:name="Medium Grid 3 Accent 2" w:uiPriority="69"/>
-    <w:lsdException w:name="Dark List Accent 2" w:uiPriority="70"/>
-    <w:lsdException w:name="Colorful Shading Accent 2" w:uiPriority="71"/>
-    <w:lsdException w:name="Colorful List Accent 2" w:uiPriority="72"/>
-    <w:lsdException w:name="Colorful Grid Accent 2" w:uiPriority="73"/>
-    <w:lsdException w:name="Light Shading Accent 3" w:uiPriority="60"/>
-    <w:lsdException w:name="Light List Accent 3" w:uiPriority="61"/>
-    <w:lsdException w:name="Light Grid Accent 3" w:uiPriority="62"/>
-    <w:lsdException w:name="Medium Shading 1 Accent 3" w:uiPriority="63"/>
-    <w:lsdException w:name="Medium Shading 2 Accent 3" w:uiPriority="64"/>
-    <w:lsdException w:name="Medium List 1 Accent 3" w:uiPriority="65"/>
-    <w:lsdException w:name="Medium List 2 Accent 3" w:uiPriority="66"/>
-    <w:lsdException w:name="Medium Grid 1 Accent 3" w:uiPriority="67"/>
-    <w:lsdException w:name="Medium Grid 2 Accent 3" w:uiPriority="68"/>
-    <w:lsdException w:name="Medium Grid 3 Accent 3" w:uiPriority="69"/>
-    <w:lsdException w:name="Dark List Accent 3" w:uiPriority="70"/>
-    <w:lsdException w:name="Colorful Shading Accent 3" w:uiPriority="71"/>
-    <w:lsdException w:name="Colorful List Accent 3" w:uiPriority="72"/>
-    <w:lsdException w:name="Colorful Grid Accent 3" w:uiPriority="73"/>
-    <w:lsdException w:name="Light Shading Accent 4" w:uiPriority="60"/>
-    <w:lsdException w:name="Light List Accent 4" w:uiPriority="61"/>
-    <w:lsdException w:name="Light Grid Accent 4" w:uiPriority="62"/>
-    <w:lsdException w:name="Medium Shading 1 Accent 4" w:uiPriority="63"/>
-    <w:lsdException w:name="Medium Shading 2 Accent 4" w:uiPriority="64"/>
-    <w:lsdException w:name="Medium List 1 Accent 4" w:uiPriority="65"/>
-    <w:lsdException w:name="Medium List 2 Accent 4" w:uiPriority="66"/>
-    <w:lsdException w:name="Medium Grid 1 Accent 4" w:uiPriority="67"/>
-    <w:lsdException w:name="Medium Grid 2 Accent 4" w:uiPriority="68"/>
-    <w:lsdException w:name="Medium Grid 3 Accent 4" w:uiPriority="69"/>
-    <w:lsdException w:name="Dark List Accent 4" w:uiPriority="70"/>
-    <w:lsdException w:name="Colorful Shading Accent 4" w:uiPriority="71"/>
-    <w:lsdException w:name="Colorful List Accent 4" w:uiPriority="72"/>
-    <w:lsdException w:name="Colorful Grid Accent 4" w:uiPriority="73"/>
-    <w:lsdException w:name="Light Shading Accent 5" w:uiPriority="60"/>
-    <w:lsdException w:name="Light List Accent 5" w:uiPriority="61"/>
-    <w:lsdException w:name="Light Grid Accent 5" w:uiPriority="62"/>
-    <w:lsdException w:name="Medium Shading 1 Accent 5" w:uiPriority="63"/>
-    <w:lsdException w:name="Medium Shading 2 Accent 5" w:uiPriority="64"/>
-    <w:lsdException w:name="Medium List 1 Accent 5" w:uiPriority="65"/>
-    <w:lsdException w:name="Medium List 2 Accent 5" w:uiPriority="66"/>
-    <w:lsdException w:name="Medium Grid 1 Accent 5" w:uiPriority="67"/>
-    <w:lsdException w:name="Medium Grid 2 Accent 5" w:uiPriority="68"/>
-    <w:lsdException w:name="Medium Grid 3 Accent 5" w:uiPriority="69"/>
-    <w:lsdException w:name="Dark List Accent 5" w:uiPriority="70"/>
-    <w:lsdException w:name="Colorful Shading Accent 5" w:uiPriority="71"/>
-    <w:lsdException w:name="Colorful List Accent 5" w:uiPriority="72"/>
-    <w:lsdException w:name="Colorful Grid Accent 5" w:uiPriority="73"/>
-    <w:lsdException w:name="Light Shading Accent 6" w:uiPriority="60"/>
-    <w:lsdException w:name="Light List Accent 6" w:uiPriority="61"/>
-    <w:lsdException w:name="Light Grid Accent 6" w:uiPriority="62"/>
-    <w:lsdException w:name="Medium Shading 1 Accent 6" w:uiPriority="63"/>
-    <w:lsdException w:name="Medium Shading 2 Accent 6" w:uiPriority="64"/>
-    <w:lsdException w:name="Medium List 1 Accent 6" w:uiPriority="65"/>
-    <w:lsdException w:name="Medium List 2 Accent 6" w:uiPriority="66"/>
-    <w:lsdException w:name="Medium Grid 1 Accent 6" w:uiPriority="67"/>
-    <w:lsdException w:name="Medium Grid 2 Accent 6" w:uiPriority="68"/>
-    <w:lsdException w:name="Medium Grid 3 Accent 6" w:uiPriority="69"/>
-    <w:lsdException w:name="Dark List Accent 6" w:uiPriority="70"/>
-    <w:lsdException w:name="Colorful Shading Accent 6" w:uiPriority="71"/>
-    <w:lsdException w:name="Colorful List Accent 6" w:uiPriority="72"/>
-    <w:lsdException w:name="Colorful Grid Accent 6" w:uiPriority="73"/>
-    <w:lsdException w:name="Subtle Emphasis" w:uiPriority="19" w:qFormat="1"/>
-    <w:lsdException w:name="Intense Emphasis" w:uiPriority="21" w:qFormat="1"/>
-    <w:lsdException w:name="Subtle Reference" w:uiPriority="31" w:qFormat="1"/>
-    <w:lsdException w:name="Intense Reference" w:uiPriority="32" w:qFormat="1"/>
-    <w:lsdException w:name="Book Title" w:uiPriority="33" w:qFormat="1"/>
-    <w:lsdException w:name="Bibliography" w:semiHidden="1" w:uiPriority="37" w:unhideWhenUsed="1"/>
-    <w:lsdException w:name="TOC Heading" w:semiHidden="1" w:uiPriority="39" w:unhideWhenUsed="1" w:qFormat="1"/>
-    <w:lsdException w:name="Plain Table 1" w:uiPriority="41"/>
-    <w:lsdException w:name="Plain Table 2" w:uiPriority="42"/>
-    <w:lsdException w:name="Plain Table 3" w:uiPriority="43"/>
-    <w:lsdException w:name="Plain Table 4" w:uiPriority="44"/>
-    <w:lsdException w:name="Plain Table 5" w:uiPriority="45"/>
-    <w:lsdException w:name="Grid Table Light" w:uiPriority="40"/>
-    <w:lsdException w:name="Grid Table 1 Light" w:uiPriority="46"/>
-    <w:lsdException w:name="Grid Table 2" w:uiPriority="47"/>
-    <w:lsdException w:name="Grid Table 3" w:uiPriority="48"/>
-    <w:lsdException w:name="Grid Table 4" w:uiPriority="49"/>
-    <w:lsdException w:name="Grid Table 5 Dark" w:uiPriority="50"/>
-    <w:lsdException w:name="Grid Table 6 Colorful" w:uiPriority="51"/>
-    <w:lsdException w:name="Grid Table 7 Colorful" w:uiPriority="52"/>
-    <w:lsdException w:name="Grid Table 1 Light Accent 1" w:uiPriority="46"/>
-    <w:lsdException w:name="Grid Table 2 Accent 1" w:uiPriority="47"/>
-    <w:lsdException w:name="Grid Table 3 Accent 1" w:uiPriority="48"/>
-    <w:lsdException w:name="Grid Table 4 Accent 1" w:uiPriority="49"/>
-    <w:lsdException w:name="Grid Table 5 Dark Accent 1" w:uiPriority="50"/>
-    <w:lsdException w:name="Grid Table 6 Colorful Accent 1" w:uiPriority="51"/>
-    <w:lsdException w:name="Grid Table 7 Colorful Accent 1" w:uiPriority="52"/>
-    <w:lsdException w:name="Grid Table 1 Light Accent 2" w:uiPriority="46"/>
-    <w:lsdException w:name="Grid Table 2 Accent 2" w:uiPriority="47"/>
-    <w:lsdException w:name="Grid Table 3 Accent 2" w:uiPriority="48"/>
-    <w:lsdException w:name="Grid Table 4 Accent 2" w:uiPriority="49"/>
-    <w:lsdException w:name="Grid Table 5 Dark Accent 2" w:uiPriority="50"/>
-    <w:lsdException w:name="Grid Table 6 Colorful Accent 2" w:uiPriority="51"/>
-    <w:lsdException w:name="Grid Table 7 Colorful Accent 2" w:uiPriority="52"/>
-    <w:lsdException w:name="Grid Table 1 Light Accent 3" w:uiPriority="46"/>
-    <w:lsdException w:name="Grid Table 2 Accent 3" w:uiPriority="47"/>
-    <w:lsdException w:name="Grid Table 3 Accent 3" w:uiPriority="48"/>
-    <w:lsdException w:name="Grid Table 4 Accent 3" w:uiPriority="49"/>
-    <w:lsdException w:name="Grid Table 5 Dark Accent 3" w:uiPriority="50"/>
-    <w:lsdException w:name="Grid Table 6 Colorful Accent 3" w:uiPriority="51"/>
-    <w:lsdException w:name="Grid Table 7 Colorful Accent 3" w:uiPriority="52"/>
-    <w:lsdException w:name="Grid Table 1 Light Accent 4" w:uiPriority="46"/>
-    <w:lsdException w:name="Grid Table 2 Accent 4" w:uiPriority="47"/>
-    <w:lsdException w:name="Grid Table 3 Accent 4" w:uiPriority="48"/>
-    <w:lsdException w:name="Grid Table 4 Accent 4" w:uiPriority="49"/>
-    <w:lsdException w:name="Grid Table 5 Dark Accent 4" w:uiPriority="50"/>
-    <w:lsdException w:name="Grid Table 6 Colorful Accent 4" w:uiPriority="51"/>
-    <w:lsdException w:name="Grid Table 7 Colorful Accent 4" w:uiPriority="52"/>
-    <w:lsdException w:name="Grid Table 1 Light Accent 5" w:uiPriority="46"/>
-    <w:lsdException w:name="Grid Table 2 Accent 5" w:uiPriority="47"/>
-    <w:lsdException w:name="Grid Table 3 Accent 5" w:uiPriority="48"/>
-    <w:lsdException w:name="Grid Table 4 Accent 5" w:uiPriority="49"/>
-    <w:lsdException w:name="Grid Table 5 Dark Accent 5" w:uiPriority="50"/>
-    <w:lsdException w:name="Grid Table 6 Colorful Accent 5" w:uiPriority="51"/>
-    <w:lsdException w:name="Grid Table 7 Colorful Accent 5" w:uiPriority="52"/>
-    <w:lsdException w:name="Grid Table 1 Light Accent 6" w:uiPriority="46"/>
-    <w:lsdException w:name="Grid Table 2 Accent 6" w:uiPriority="47"/>
-    <w:lsdException w:name="Grid Table 3 Accent 6" w:uiPriority="48"/>
-    <w:lsdException w:name="Grid Table 4 Accent 6" w:uiPriority="49"/>
-    <w:lsdException w:name="Grid Table 5 Dark Accent 6" w:uiPriority="50"/>
-    <w:lsdException w:name="Grid Table 6 Colorful Accent 6" w:uiPriority="51"/>
-    <w:lsdException w:name="Grid Table 7 Colorful Accent 6" w:uiPriority="52"/>
-    <w:lsdException w:name="List Table 1 Light" w:uiPriority="46"/>
-    <w:lsdException w:name="List Table 2" w:uiPriority="47"/>
-    <w:lsdException w:name="List Table 3" w:uiPriority="48"/>
-    <w:lsdException w:name="List Table 4" w:uiPriority="49"/>
-    <w:lsdException w:name="List Table 5 Dark" w:uiPriority="50"/>
-    <w:lsdException w:name="List Table 6 Colorful" w:uiPriority="51"/>
-    <w:lsdException w:name="List Table 7 Colorful" w:uiPriority="52"/>
-    <w:lsdException w:name="List Table 1 Light Accent 1" w:uiPriority="46"/>
-    <w:lsdException w:name="List Table 2 Accent 1" w:uiPriority="47"/>
-    <w:lsdException w:name="List Table 3 Accent 1" w:uiPriority="48"/>
-    <w:lsdException w:name="List Table 4 Accent 1" w:uiPriority="49"/>
-    <w:lsdException w:name="List Table 5 Dark Accent 1" w:uiPriority="50"/>
-    <w:lsdException w:name="List Table 6 Colorful Accent 1" w:uiPriority="51"/>
-    <w:lsdException w:name="List Table 7 Colorful Accent 1" w:uiPriority="52"/>
-    <w:lsdException w:name="List Table 1 Light Accent 2" w:uiPriority="46"/>
-    <w:lsdException w:name="List Table 2 Accent 2" w:uiPriority="47"/>
-    <w:lsdException w:name="List Table 3 Accent 2" w:uiPriority="48"/>
-    <w:lsdException w:name="List Table 4 Accent 2" w:uiPriority="49"/>
-    <w:lsdException w:name="List Table 5 Dark Accent 2" w:uiPriority="50"/>
-    <w:lsdException w:name="List Table 6 Colorful Accent 2" w:uiPriority="51"/>
-    <w:lsdException w:name="List Table 7 Colorful Accent 2" w:uiPriority="52"/>
-    <w:lsdException w:name="List Table 1 Light Accent 3" w:uiPriority="46"/>
-    <w:lsdException w:name="List Table 2 Accent 3" w:uiPriority="47"/>
-    <w:lsdException w:name="List Table 3 Accent 3" w:uiPriority="48"/>
-    <w:lsdException w:name="List Table 4 Accent 3" w:uiPriority="49"/>
-    <w:lsdException w:name="List Table 5 Dark Accent 3" w:uiPriority="50"/>
-    <w:lsdException w:name="List Table 6 Colorful Accent 3" w:uiPriority="51"/>
-    <w:lsdException w:name="List Table 7 Colorful Accent 3" w:uiPriority="52"/>
-    <w:lsdException w:name="List Table 1 Light Accent 4" w:uiPriority="46"/>
-    <w:lsdException w:name="List Table 2 Accent 4" w:uiPriority="47"/>
-    <w:lsdException w:name="List Table 3 Accent 4" w:uiPriority="48"/>
-    <w:lsdException w:name="List Table 4 Accent 4" w:uiPriority="49"/>
-    <w:lsdException w:name="List Table 5 Dark Accent 4" w:uiPriority="50"/>
-    <w:lsdException w:name="List Table 6 Colorful Accent 4" w:uiPriority="51"/>
-    <w:lsdException w:name="List Table 7 Colorful Accent 4" w:uiPriority="52"/>
-    <w:lsdException w:name="List Table 1 Light Accent 5" w:uiPriority="46"/>
-    <w:lsdException w:name="List Table 2 Accent 5" w:uiPriority="47"/>
-    <w:lsdException w:name="List Table 3 Accent 5" w:uiPriority="48"/>
-    <w:lsdException w:name="List Table 4 Accent 5" w:uiPriority="49"/>
-    <w:lsdException w:name="List Table 5 Dark Accent 5" w:uiPriority="50"/>
-    <w:lsdException w:name="List Table 6 Colorful Accent 5" w:uiPriority="51"/>
-    <w:lsdException w:name="List Table 7 Colorful Accent 5" w:uiPriority="52"/>
-    <w:lsdException w:name="List Table 1 Light Accent 6" w:uiPriority="46"/>
-    <w:lsdException w:name="List Table 2 Accent 6" w:uiPriority="47"/>
-    <w:lsdException w:name="List Table 3 Accent 6" w:uiPriority="48"/>
-    <w:lsdException w:name="List Table 4 Accent 6" w:uiPriority="49"/>
-    <w:lsdException w:name="List Table 5 Dark Accent 6" w:uiPriority="50"/>
-    <w:lsdException w:name="List Table 6 Colorful Accent 6" w:uiPriority="51"/>
-    <w:lsdException w:name="List Table 7 Colorful Accent 6" w:uiPriority="52"/>
-    <w:lsdException w:name="Mention" w:semiHidden="1" w:unhideWhenUsed="1"/>
-    <w:lsdException w:name="Smart Hyperlink" w:semiHidden="1" w:unhideWhenUsed="1"/>
-    <w:lsdException w:name="Hashtag" w:semiHidden="1" w:unhideWhenUsed="1"/>
-    <w:lsdException w:name="Unresolved Mention" w:semiHidden="1" w:unhideWhenUsed="1"/>
+  <w:latentStyles w:defLockedState="0" w:defUIPriority="99" w:defSemiHidden="1" w:defUnhideWhenUsed="1" w:defQFormat="0" w:count="267">
+    <w:lsdException w:name="Normal" w:semiHidden="0" w:uiPriority="0" w:unhideWhenUsed="0" w:qFormat="1"/>
+    <w:lsdException w:name="heading 1" w:semiHidden="0" w:uiPriority="9" w:unhideWhenUsed="0" w:qFormat="1"/>
+    <w:lsdException w:name="heading 2" w:uiPriority="9" w:qFormat="1"/>
+    <w:lsdException w:name="heading 3" w:uiPriority="9" w:qFormat="1"/>
+    <w:lsdException w:name="heading 4" w:uiPriority="9" w:qFormat="1"/>
+    <w:lsdException w:name="heading 5" w:uiPriority="9" w:qFormat="1"/>
+    <w:lsdException w:name="heading 6" w:uiPriority="9" w:qFormat="1"/>
+    <w:lsdException w:name="heading 7" w:uiPriority="9" w:qFormat="1"/>
+    <w:lsdException w:name="heading 8" w:uiPriority="9" w:qFormat="1"/>
+    <w:lsdException w:name="heading 9" w:uiPriority="9" w:qFormat="1"/>
+    <w:lsdException w:name="toc 1" w:uiPriority="39"/>
+    <w:lsdException w:name="toc 2" w:uiPriority="39"/>
+    <w:lsdException w:name="toc 3" w:uiPriority="39"/>
+    <w:lsdException w:name="toc 4" w:uiPriority="39"/>
+    <w:lsdException w:name="toc 5" w:uiPriority="39"/>
+    <w:lsdException w:name="toc 6" w:uiPriority="39"/>
+    <w:lsdException w:name="toc 7" w:uiPriority="39"/>
+    <w:lsdException w:name="toc 8" w:uiPriority="39"/>
+    <w:lsdException w:name="toc 9" w:uiPriority="39"/>
+    <w:lsdException w:name="caption" w:uiPriority="35" w:qFormat="1"/>
+    <w:lsdException w:name="Title" w:semiHidden="0" w:uiPriority="10" w:unhideWhenUsed="0" w:qFormat="1"/>
+    <w:lsdException w:name="Default Paragraph Font" w:uiPriority="1"/>
+    <w:lsdException w:name="Subtitle" w:semiHidden="0" w:uiPriority="11" w:unhideWhenUsed="0" w:qFormat="1"/>
+    <w:lsdException w:name="Strong" w:semiHidden="0" w:uiPriority="22" w:unhideWhenUsed="0" w:qFormat="1"/>
+    <w:lsdException w:name="Emphasis" w:semiHidden="0" w:uiPriority="20" w:unhideWhenUsed="0" w:qFormat="1"/>
+    <w:lsdException w:name="Table Grid" w:semiHidden="0" w:uiPriority="39" w:unhideWhenUsed="0"/>
+    <w:lsdException w:name="Placeholder Text" w:unhideWhenUsed="0"/>
+    <w:lsdException w:name="No Spacing" w:semiHidden="0" w:uiPriority="1" w:unhideWhenUsed="0" w:qFormat="1"/>
+    <w:lsdException w:name="Light Shading" w:semiHidden="0" w:uiPriority="60" w:unhideWhenUsed="0"/>
+    <w:lsdException w:name="Light List" w:semiHidden="0" w:uiPriority="61" w:unhideWhenUsed="0"/>
+    <w:lsdException w:name="Light Grid" w:semiHidden="0" w:uiPriority="62" w:unhideWhenUsed="0"/>
+    <w:lsdException w:name="Medium Shading 1" w:semiHidden="0" w:uiPriority="63" w:unhideWhenUsed="0"/>
+    <w:lsdException w:name="Medium Shading 2" w:semiHidden="0" w:uiPriority="64" w:unhideWhenUsed="0"/>
+    <w:lsdException w:name="Medium List 1" w:semiHidden="0" w:uiPriority="65" w:unhideWhenUsed="0"/>
+    <w:lsdException w:name="Medium List 2" w:semiHidden="0" w:uiPriority="66" w:unhideWhenUsed="0"/>
+    <w:lsdException w:name="Medium Grid 1" w:semiHidden="0" w:uiPriority="67" w:unhideWhenUsed="0"/>
+    <w:lsdException w:name="Medium Grid 2" w:semiHidden="0" w:uiPriority="68" w:unhideWhenUsed="0"/>
+    <w:lsdException w:name="Medium Grid 3" w:semiHidden="0" w:uiPriority="69" w:unhideWhenUsed="0"/>
+    <w:lsdException w:name="Dark List" w:semiHidden="0" w:uiPriority="70" w:unhideWhenUsed="0"/>
+    <w:lsdException w:name="Colorful Shading" w:semiHidden="0" w:uiPriority="71" w:unhideWhenUsed="0"/>
+    <w:lsdException w:name="Colorful List" w:semiHidden="0" w:uiPriority="72" w:unhideWhenUsed="0"/>
+    <w:lsdException w:name="Colorful Grid" w:semiHidden="0" w:uiPriority="73" w:unhideWhenUsed="0"/>
+    <w:lsdException w:name="Light Shading Accent 1" w:semiHidden="0" w:uiPriority="60" w:unhideWhenUsed="0"/>
+    <w:lsdException w:name="Light List Accent 1" w:semiHidden="0" w:uiPriority="61" w:unhideWhenUsed="0"/>
+    <w:lsdException w:name="Light Grid Accent 1" w:semiHidden="0" w:uiPriority="62" w:unhideWhenUsed="0"/>
+    <w:lsdException w:name="Medium Shading 1 Accent 1" w:semiHidden="0" w:uiPriority="63" w:unhideWhenUsed="0"/>
+    <w:lsdException w:name="Medium Shading 2 Accent 1" w:semiHidden="0" w:uiPriority="64" w:unhideWhenUsed="0"/>
+    <w:lsdException w:name="Medium List 1 Accent 1" w:semiHidden="0" w:uiPriority="65" w:unhideWhenUsed="0"/>
+    <w:lsdException w:name="Revision" w:unhideWhenUsed="0"/>
+    <w:lsdException w:name="List Paragraph" w:semiHidden="0" w:uiPriority="34" w:unhideWhenUsed="0" w:qFormat="1"/>
+    <w:lsdException w:name="Quote" w:semiHidden="0" w:uiPriority="29" w:unhideWhenUsed="0" w:qFormat="1"/>
+    <w:lsdException w:name="Intense Quote" w:semiHidden="0" w:uiPriority="30" w:unhideWhenUsed="0" w:qFormat="1"/>
+    <w:lsdException w:name="Medium List 2 Accent 1" w:semiHidden="0" w:uiPriority="66" w:unhideWhenUsed="0"/>
+    <w:lsdException w:name="Medium Grid 1 Accent 1" w:semiHidden="0" w:uiPriority="67" w:unhideWhenUsed="0"/>
+    <w:lsdException w:name="Medium Grid 2 Accent 1" w:semiHidden="0" w:uiPriority="68" w:unhideWhenUsed="0"/>
+    <w:lsdException w:name="Medium Grid 3 Accent 1" w:semiHidden="0" w:uiPriority="69" w:unhideWhenUsed="0"/>
+    <w:lsdException w:name="Dark List Accent 1" w:semiHidden="0" w:uiPriority="70" w:unhideWhenUsed="0"/>
+    <w:lsdException w:name="Colorful Shading Accent 1" w:semiHidden="0" w:uiPriority="71" w:unhideWhenUsed="0"/>
+    <w:lsdException w:name="Colorful List Accent 1" w:semiHidden="0" w:uiPriority="72" w:unhideWhenUsed="0"/>
+    <w:lsdException w:name="Colorful Grid Accent 1" w:semiHidden="0" w:uiPriority="73" w:unhideWhenUsed="0"/>
+    <w:lsdException w:name="Light Shading Accent 2" w:semiHidden="0" w:uiPriority="60" w:unhideWhenUsed="0"/>
+    <w:lsdException w:name="Light List Accent 2" w:semiHidden="0" w:uiPriority="61" w:unhideWhenUsed="0"/>
+    <w:lsdException w:name="Light Grid Accent 2" w:semiHidden="0" w:uiPriority="62" w:unhideWhenUsed="0"/>
+    <w:lsdException w:name="Medium Shading 1 Accent 2" w:semiHidden="0" w:uiPriority="63" w:unhideWhenUsed="0"/>
+    <w:lsdException w:name="Medium Shading 2 Accent 2" w:semiHidden="0" w:uiPriority="64" w:unhideWhenUsed="0"/>
+    <w:lsdException w:name="Medium List 1 Accent 2" w:semiHidden="0" w:uiPriority="65" w:unhideWhenUsed="0"/>
+    <w:lsdException w:name="Medium List 2 Accent 2" w:semiHidden="0" w:uiPriority="66" w:unhideWhenUsed="0"/>
+    <w:lsdException w:name="Medium Grid 1 Accent 2" w:semiHidden="0" w:uiPriority="67" w:unhideWhenUsed="0"/>
+    <w:lsdException w:name="Medium Grid 2 Accent 2" w:semiHidden="0" w:uiPriority="68" w:unhideWhenUsed="0"/>
+    <w:lsdException w:name="Medium Grid 3 Accent 2" w:semiHidden="0" w:uiPriority="69" w:unhideWhenUsed="0"/>
+    <w:lsdException w:name="Dark List Accent 2" w:semiHidden="0" w:uiPriority="70" w:unhideWhenUsed="0"/>
+    <w:lsdException w:name="Colorful Shading Accent 2" w:semiHidden="0" w:uiPriority="71" w:unhideWhenUsed="0"/>
+    <w:lsdException w:name="Colorful List Accent 2" w:semiHidden="0" w:uiPriority="72" w:unhideWhenUsed="0"/>
+    <w:lsdException w:name="Colorful Grid Accent 2" w:semiHidden="0" w:uiPriority="73" w:unhideWhenUsed="0"/>
+    <w:lsdException w:name="Light Shading Accent 3" w:semiHidden="0" w:uiPriority="60" w:unhideWhenUsed="0"/>
+    <w:lsdException w:name="Light List Accent 3" w:semiHidden="0" w:uiPriority="61" w:unhideWhenUsed="0"/>
+    <w:lsdException w:name="Light Grid Accent 3" w:semiHidden="0" w:uiPriority="62" w:unhideWhenUsed="0"/>
+    <w:lsdException w:name="Medium Shading 1 Accent 3" w:semiHidden="0" w:uiPriority="63" w:unhideWhenUsed="0"/>
+    <w:lsdException w:name="Medium Shading 2 Accent 3" w:semiHidden="0" w:uiPriority="64" w:unhideWhenUsed="0"/>
+    <w:lsdException w:name="Medium List 1 Accent 3" w:semiHidden="0" w:uiPriority="65" w:unhideWhenUsed="0"/>
+    <w:lsdException w:name="Medium List 2 Accent 3" w:semiHidden="0" w:uiPriority="66" w:unhideWhenUsed="0"/>
+    <w:lsdException w:name="Medium Grid 1 Accent 3" w:semiHidden="0" w:uiPriority="67" w:unhideWhenUsed="0"/>
+    <w:lsdException w:name="Medium Grid 2 Accent 3" w:semiHidden="0" w:uiPriority="68" w:unhideWhenUsed="0"/>
+    <w:lsdException w:name="Medium Grid 3 Accent 3" w:semiHidden="0" w:uiPriority="69" w:unhideWhenUsed="0"/>
+    <w:lsdException w:name="Dark List Accent 3" w:semiHidden="0" w:uiPriority="70" w:unhideWhenUsed="0"/>
+    <w:lsdException w:name="Colorful Shading Accent 3" w:semiHidden="0" w:uiPriority="71" w:unhideWhenUsed="0"/>
+    <w:lsdException w:name="Colorful List Accent 3" w:semiHidden="0" w:uiPriority="72" w:unhideWhenUsed="0"/>
+    <w:lsdException w:name="Colorful Grid Accent 3" w:semiHidden="0" w:uiPriority="73" w:unhideWhenUsed="0"/>
+    <w:lsdException w:name="Light Shading Accent 4" w:semiHidden="0" w:uiPriority="60" w:unhideWhenUsed="0"/>
+    <w:lsdException w:name="Light List Accent 4" w:semiHidden="0" w:uiPriority="61" w:unhideWhenUsed="0"/>
+    <w:lsdException w:name="Light Grid Accent 4" w:semiHidden="0" w:uiPriority="62" w:unhideWhenUsed="0"/>
+    <w:lsdException w:name="Medium Shading 1 Accent 4" w:semiHidden="0" w:uiPriority="63" w:unhideWhenUsed="0"/>
+    <w:lsdException w:name="Medium Shading 2 Accent 4" w:semiHidden="0" w:uiPriority="64" w:unhideWhenUsed="0"/>
+    <w:lsdException w:name="Medium List 1 Accent 4" w:semiHidden="0" w:uiPriority="65" w:unhideWhenUsed="0"/>
+    <w:lsdException w:name="Medium List 2 Accent 4" w:semiHidden="0" w:uiPriority="66" w:unhideWhenUsed="0"/>
+    <w:lsdException w:name="Medium Grid 1 Accent 4" w:semiHidden="0" w:uiPriority="67" w:unhideWhenUsed="0"/>
+    <w:lsdException w:name="Medium Grid 2 Accent 4" w:semiHidden="0" w:uiPriority="68" w:unhideWhenUsed="0"/>
+    <w:lsdException w:name="Medium Grid 3 Accent 4" w:semiHidden="0" w:uiPriority="69" w:unhideWhenUsed="0"/>
+    <w:lsdException w:name="Dark List Accent 4" w:semiHidden="0" w:uiPriority="70" w:unhideWhenUsed="0"/>
+    <w:lsdException w:name="Colorful Shading Accent 4" w:semiHidden="0" w:uiPriority="71" w:unhideWhenUsed="0"/>
+    <w:lsdException w:name="Colorful List Accent 4" w:semiHidden="0" w:uiPriority="72" w:unhideWhenUsed="0"/>
+    <w:lsdException w:name="Colorful Grid Accent 4" w:semiHidden="0" w:uiPriority="73" w:unhideWhenUsed="0"/>
+    <w:lsdException w:name="Light Shading Accent 5" w:semiHidden="0" w:uiPriority="60" w:unhideWhenUsed="0"/>
+    <w:lsdException w:name="Light List Accent 5" w:semiHidden="0" w:uiPriority="61" w:unhideWhenUsed="0"/>
+    <w:lsdException w:name="Light Grid Accent 5" w:semiHidden="0" w:uiPriority="62" w:unhideWhenUsed="0"/>
+    <w:lsdException w:name="Medium Shading 1 Accent 5" w:semiHidden="0" w:uiPriority="63" w:unhideWhenUsed="0"/>
+    <w:lsdException w:name="Medium Shading 2 Accent 5" w:semiHidden="0" w:uiPriority="64" w:unhideWhenUsed="0"/>
+    <w:lsdException w:name="Medium List 1 Accent 5" w:semiHidden="0" w:uiPriority="65" w:unhideWhenUsed="0"/>
+    <w:lsdException w:name="Medium List 2 Accent 5" w:semiHidden="0" w:uiPriority="66" w:unhideWhenUsed="0"/>
+    <w:lsdException w:name="Medium Grid 1 Accent 5" w:semiHidden="0" w:uiPriority="67" w:unhideWhenUsed="0"/>
+    <w:lsdException w:name="Medium Grid 2 Accent 5" w:semiHidden="0" w:uiPriority="68" w:unhideWhenUsed="0"/>
+    <w:lsdException w:name="Medium Grid 3 Accent 5" w:semiHidden="0" w:uiPriority="69" w:unhideWhenUsed="0"/>
+    <w:lsdException w:name="Dark List Accent 5" w:semiHidden="0" w:uiPriority="70" w:unhideWhenUsed="0"/>
+    <w:lsdException w:name="Colorful Shading Accent 5" w:semiHidden="0" w:uiPriority="71" w:unhideWhenUsed="0"/>
+    <w:lsdException w:name="Colorful List Accent 5" w:semiHidden="0" w:uiPriority="72" w:unhideWhenUsed="0"/>
+    <w:lsdException w:name="Colorful Grid Accent 5" w:semiHidden="0" w:uiPriority="73" w:unhideWhenUsed="0"/>
+    <w:lsdException w:name="Light Shading Accent 6" w:semiHidden="0" w:uiPriority="60" w:unhideWhenUsed="0"/>
+    <w:lsdException w:name="Light List Accent 6" w:semiHidden="0" w:uiPriority="61" w:unhideWhenUsed="0"/>
+    <w:lsdException w:name="Light Grid Accent 6" w:semiHidden="0" w:uiPriority="62" w:unhideWhenUsed="0"/>
+    <w:lsdException w:name="Medium Shading 1 Accent 6" w:semiHidden="0" w:uiPriority="63" w:unhideWhenUsed="0"/>
+    <w:lsdException w:name="Medium Shading 2 Accent 6" w:semiHidden="0" w:uiPriority="64" w:unhideWhenUsed="0"/>
+    <w:lsdException w:name="Medium List 1 Accent 6" w:semiHidden="0" w:uiPriority="65" w:unhideWhenUsed="0"/>
+    <w:lsdException w:name="Medium List 2 Accent 6" w:semiHidden="0" w:uiPriority="66" w:unhideWhenUsed="0"/>
+    <w:lsdException w:name="Medium Grid 1 Accent 6" w:semiHidden="0" w:uiPriority="67" w:unhideWhenUsed="0"/>
+    <w:lsdException w:name="Medium Grid 2 Accent 6" w:semiHidden="0" w:uiPriority="68" w:unhideWhenUsed="0"/>
+    <w:lsdException w:name="Medium Grid 3 Accent 6" w:semiHidden="0" w:uiPriority="69" w:unhideWhenUsed="0"/>
+    <w:lsdException w:name="Dark List Accent 6" w:semiHidden="0" w:uiPriority="70" w:unhideWhenUsed="0"/>
+    <w:lsdException w:name="Colorful Shading Accent 6" w:semiHidden="0" w:uiPriority="71" w:unhideWhenUsed="0"/>
+    <w:lsdException w:name="Colorful List Accent 6" w:semiHidden="0" w:uiPriority="72" w:unhideWhenUsed="0"/>
+    <w:lsdException w:name="Colorful Grid Accent 6" w:semiHidden="0" w:uiPriority="73" w:unhideWhenUsed="0"/>
+    <w:lsdException w:name="Subtle Emphasis" w:semiHidden="0" w:uiPriority="19" w:unhideWhenUsed="0" w:qFormat="1"/>
+    <w:lsdException w:name="Intense Emphasis" w:semiHidden="0" w:uiPriority="21" w:unhideWhenUsed="0" w:qFormat="1"/>
+    <w:lsdException w:name="Subtle Reference" w:semiHidden="0" w:uiPriority="31" w:unhideWhenUsed="0" w:qFormat="1"/>
+    <w:lsdException w:name="Intense Reference" w:semiHidden="0" w:uiPriority="32" w:unhideWhenUsed="0" w:qFormat="1"/>
+    <w:lsdException w:name="Book Title" w:semiHidden="0" w:uiPriority="33" w:unhideWhenUsed="0" w:qFormat="1"/>
+    <w:lsdException w:name="Bibliography" w:uiPriority="37"/>
+    <w:lsdException w:name="TOC Heading" w:uiPriority="39" w:qFormat="1"/>
   </w:latentStyles>
   <w:style w:type="paragraph" w:default="1" w:styleId="Normal">
     <w:name w:val="Normal"/>
@@ -2560,6 +2174,7 @@
     <w:uiPriority w:val="99"/>
     <w:semiHidden/>
     <w:unhideWhenUsed/>
+    <w:qFormat/>
     <w:tblPr>
       <w:tblInd w:w="0" w:type="dxa"/>
       <w:tblCellMar>
@@ -2772,8 +2387,8 @@
     <w:basedOn w:val="DefaultParagraphFont"/>
     <w:rsid w:val="00695B7D"/>
   </w:style>
-  <w:style w:type="character" w:customStyle="1" w:styleId="Normal1">
-    <w:name w:val="Normal1"/>
+  <w:style w:type="character" w:customStyle="1" w:styleId="normal0">
+    <w:name w:val="normal"/>
     <w:basedOn w:val="DefaultParagraphFont"/>
     <w:rsid w:val="00695B7D"/>
   </w:style>
@@ -3055,7 +2670,7 @@
   <a:extraClrSchemeLst/>
   <a:extLst>
     <a:ext uri="{05A4C25C-085E-4340-85A3-A5531E510DB2}">
-      <thm15:themeFamily xmlns:thm15="http://schemas.microsoft.com/office/thememl/2012/main" name="Office Theme" id="{62F939B6-93AF-4DB8-9C6B-D6C7DFDC589F}" vid="{4A3C46E8-61CC-4603-A589-7422A47A8E4A}"/>
+      <thm15:themeFamily xmlns="" xmlns:thm15="http://schemas.microsoft.com/office/thememl/2012/main" name="Office Theme" id="{62F939B6-93AF-4DB8-9C6B-D6C7DFDC589F}" vid="{4A3C46E8-61CC-4603-A589-7422A47A8E4A}"/>
     </a:ext>
   </a:extLst>
 </a:theme>

</xml_diff>